<commit_message>
Revert "Revert "Revert "Report-Requirements"""
This reverts commit 4b6778efe7c3000caec1e9a247c8b15ceea0161a.
</commit_message>
<xml_diff>
--- a/Planning/Project checklist/check list.docx
+++ b/Planning/Project checklist/check list.docx
@@ -1031,141 +1031,149 @@
         <w:lastRenderedPageBreak/>
         <w:t>--Database according to teacher must be at least 3 databases</w:t>
       </w:r>
-    </w:p>
-    <w:p>
-      <w:pPr>
-        <w:rPr>
-          <w:b/>
-          <w:sz w:val="32"/>
-          <w:szCs w:val="32"/>
-        </w:rPr>
-      </w:pPr>
-      <w:r>
-        <w:rPr>
-          <w:b/>
-          <w:sz w:val="32"/>
-          <w:szCs w:val="32"/>
-        </w:rPr>
-        <w:t xml:space="preserve">--Database </w:t>
-      </w:r>
-      <w:r>
-        <w:rPr>
-          <w:b/>
-          <w:sz w:val="32"/>
-          <w:szCs w:val="32"/>
-        </w:rPr>
-        <w:t>management (</w:t>
-      </w:r>
-      <w:r>
-        <w:rPr>
-          <w:b/>
-          <w:sz w:val="32"/>
-          <w:szCs w:val="32"/>
-        </w:rPr>
-        <w:t>such a</w:t>
-      </w:r>
-      <w:r>
-        <w:rPr>
-          <w:b/>
-          <w:sz w:val="32"/>
-          <w:szCs w:val="32"/>
-        </w:rPr>
-        <w:t>s-------</w:t>
-      </w:r>
-      <w:r>
-        <w:rPr>
-          <w:b/>
-          <w:sz w:val="28"/>
-          <w:szCs w:val="28"/>
-        </w:rPr>
-        <w:t>1.Customer information</w:t>
-      </w:r>
-      <w:r>
-        <w:rPr>
-          <w:b/>
-          <w:sz w:val="28"/>
-          <w:szCs w:val="28"/>
-        </w:rPr>
-        <w:t>----</w:t>
-      </w:r>
-      <w:r>
-        <w:rPr>
-          <w:b/>
-          <w:sz w:val="28"/>
-          <w:szCs w:val="28"/>
-        </w:rPr>
-        <w:t xml:space="preserve"> 2</w:t>
-      </w:r>
-      <w:r>
-        <w:rPr>
-          <w:b/>
-          <w:sz w:val="28"/>
-          <w:szCs w:val="28"/>
-        </w:rPr>
-        <w:t>.</w:t>
-      </w:r>
-      <w:r>
-        <w:rPr>
-          <w:b/>
-          <w:sz w:val="28"/>
-          <w:szCs w:val="28"/>
-        </w:rPr>
-        <w:t xml:space="preserve">Zone plan </w:t>
-      </w:r>
-      <w:r>
-        <w:rPr>
-          <w:b/>
-          <w:sz w:val="28"/>
-          <w:szCs w:val="28"/>
-        </w:rPr>
-        <w:t>-----</w:t>
-      </w:r>
-      <w:r>
-        <w:rPr>
-          <w:b/>
-          <w:sz w:val="28"/>
-          <w:szCs w:val="28"/>
-        </w:rPr>
-        <w:t>3.</w:t>
-      </w:r>
-      <w:r>
-        <w:rPr>
-          <w:b/>
-          <w:sz w:val="28"/>
-          <w:szCs w:val="28"/>
-        </w:rPr>
-        <w:t xml:space="preserve">others issue </w:t>
-      </w:r>
-      <w:r>
-        <w:rPr>
-          <w:b/>
-          <w:sz w:val="28"/>
-          <w:szCs w:val="28"/>
-        </w:rPr>
-        <w:t>related</w:t>
-      </w:r>
-      <w:r>
-        <w:rPr>
-          <w:b/>
-          <w:sz w:val="32"/>
-          <w:szCs w:val="32"/>
-        </w:rPr>
-        <w:t>)</w:t>
-      </w:r>
-    </w:p>
-    <w:p>
-      <w:pPr>
-        <w:rPr>
-          <w:b/>
-          <w:sz w:val="32"/>
-          <w:szCs w:val="32"/>
-        </w:rPr>
-      </w:pPr>
       <w:bookmarkStart w:id="0" w:name="_GoBack"/>
       <w:bookmarkEnd w:id="0"/>
     </w:p>
     <w:p>
       <w:pPr>
+        <w:rPr>
+          <w:b/>
+          <w:sz w:val="32"/>
+          <w:szCs w:val="32"/>
+        </w:rPr>
+      </w:pPr>
+      <w:r>
+        <w:rPr>
+          <w:b/>
+          <w:sz w:val="32"/>
+          <w:szCs w:val="32"/>
+        </w:rPr>
+        <w:t xml:space="preserve">--Database </w:t>
+      </w:r>
+      <w:r>
+        <w:rPr>
+          <w:b/>
+          <w:sz w:val="32"/>
+          <w:szCs w:val="32"/>
+        </w:rPr>
+        <w:t>management (</w:t>
+      </w:r>
+      <w:r>
+        <w:rPr>
+          <w:b/>
+          <w:sz w:val="32"/>
+          <w:szCs w:val="32"/>
+        </w:rPr>
+        <w:t>such a</w:t>
+      </w:r>
+      <w:r>
+        <w:rPr>
+          <w:b/>
+          <w:sz w:val="32"/>
+          <w:szCs w:val="32"/>
+        </w:rPr>
+        <w:t>s-------</w:t>
+      </w:r>
+      <w:r>
+        <w:rPr>
+          <w:b/>
+          <w:sz w:val="28"/>
+          <w:szCs w:val="28"/>
+        </w:rPr>
+        <w:t>1.Customer information</w:t>
+      </w:r>
+      <w:r>
+        <w:rPr>
+          <w:b/>
+          <w:sz w:val="28"/>
+          <w:szCs w:val="28"/>
+        </w:rPr>
+        <w:t>----</w:t>
+      </w:r>
+      <w:r>
+        <w:rPr>
+          <w:b/>
+          <w:sz w:val="28"/>
+          <w:szCs w:val="28"/>
+        </w:rPr>
+        <w:t xml:space="preserve"> 2</w:t>
+      </w:r>
+      <w:r>
+        <w:rPr>
+          <w:b/>
+          <w:sz w:val="28"/>
+          <w:szCs w:val="28"/>
+        </w:rPr>
+        <w:t>.</w:t>
+      </w:r>
+      <w:r>
+        <w:rPr>
+          <w:b/>
+          <w:sz w:val="28"/>
+          <w:szCs w:val="28"/>
+        </w:rPr>
+        <w:t xml:space="preserve">Zone plan </w:t>
+      </w:r>
+      <w:r>
+        <w:rPr>
+          <w:b/>
+          <w:sz w:val="28"/>
+          <w:szCs w:val="28"/>
+        </w:rPr>
+        <w:t>-----</w:t>
+      </w:r>
+      <w:r>
+        <w:rPr>
+          <w:b/>
+          <w:sz w:val="28"/>
+          <w:szCs w:val="28"/>
+        </w:rPr>
+        <w:t>3.</w:t>
+      </w:r>
+      <w:r>
+        <w:rPr>
+          <w:b/>
+          <w:sz w:val="28"/>
+          <w:szCs w:val="28"/>
+        </w:rPr>
+        <w:t xml:space="preserve">others issue </w:t>
+      </w:r>
+      <w:r>
+        <w:rPr>
+          <w:b/>
+          <w:sz w:val="28"/>
+          <w:szCs w:val="28"/>
+        </w:rPr>
+        <w:t>related</w:t>
+      </w:r>
+      <w:r>
+        <w:rPr>
+          <w:b/>
+          <w:sz w:val="32"/>
+          <w:szCs w:val="32"/>
+        </w:rPr>
+        <w:t>)</w:t>
+      </w:r>
+    </w:p>
+    <w:p>
+      <w:pPr>
+        <w:rPr>
+          <w:b/>
+          <w:sz w:val="32"/>
+          <w:szCs w:val="32"/>
+        </w:rPr>
+      </w:pPr>
+      <w:r>
+        <w:rPr>
+          <w:b/>
+          <w:sz w:val="32"/>
+          <w:szCs w:val="32"/>
+        </w:rPr>
+        <w:t>.</w:t>
+      </w:r>
+    </w:p>
+    <w:p>
+      <w:pPr>
         <w:pStyle w:val="Heading1"/>
         <w:rPr>
           <w:b/>
@@ -1177,7 +1185,14 @@
           <w:b/>
           <w:color w:val="auto"/>
         </w:rPr>
-        <w:t>-- Risk identification and management</w:t>
+        <w:t xml:space="preserve">-- </w:t>
+      </w:r>
+      <w:r>
+        <w:rPr>
+          <w:b/>
+          <w:color w:val="auto"/>
+        </w:rPr>
+        <w:t>Risk identification and management</w:t>
       </w:r>
     </w:p>
     <w:p>

</xml_diff>

<commit_message>
PDA based Flexible Report
Final Report version Ongoing

This reverts commit aca68d1f136a4ab375eb68e360f443e039f42d6f.
</commit_message>
<xml_diff>
--- a/Planning/Project checklist/check list.docx
+++ b/Planning/Project checklist/check list.docx
@@ -1031,168 +1031,153 @@
         <w:lastRenderedPageBreak/>
         <w:t>--Database according to teacher must be at least 3 databases</w:t>
       </w:r>
+    </w:p>
+    <w:p>
+      <w:pPr>
+        <w:rPr>
+          <w:b/>
+          <w:sz w:val="32"/>
+          <w:szCs w:val="32"/>
+        </w:rPr>
+      </w:pPr>
+      <w:r>
+        <w:rPr>
+          <w:b/>
+          <w:sz w:val="32"/>
+          <w:szCs w:val="32"/>
+        </w:rPr>
+        <w:t xml:space="preserve">--Database </w:t>
+      </w:r>
+      <w:r>
+        <w:rPr>
+          <w:b/>
+          <w:sz w:val="32"/>
+          <w:szCs w:val="32"/>
+        </w:rPr>
+        <w:t>management (</w:t>
+      </w:r>
+      <w:r>
+        <w:rPr>
+          <w:b/>
+          <w:sz w:val="32"/>
+          <w:szCs w:val="32"/>
+        </w:rPr>
+        <w:t>such a</w:t>
+      </w:r>
+      <w:r>
+        <w:rPr>
+          <w:b/>
+          <w:sz w:val="32"/>
+          <w:szCs w:val="32"/>
+        </w:rPr>
+        <w:t>s-------</w:t>
+      </w:r>
+      <w:r>
+        <w:rPr>
+          <w:b/>
+          <w:sz w:val="28"/>
+          <w:szCs w:val="28"/>
+        </w:rPr>
+        <w:t>1.Customer information</w:t>
+      </w:r>
+      <w:r>
+        <w:rPr>
+          <w:b/>
+          <w:sz w:val="28"/>
+          <w:szCs w:val="28"/>
+        </w:rPr>
+        <w:t>----</w:t>
+      </w:r>
+      <w:r>
+        <w:rPr>
+          <w:b/>
+          <w:sz w:val="28"/>
+          <w:szCs w:val="28"/>
+        </w:rPr>
+        <w:t xml:space="preserve"> 2</w:t>
+      </w:r>
+      <w:r>
+        <w:rPr>
+          <w:b/>
+          <w:sz w:val="28"/>
+          <w:szCs w:val="28"/>
+        </w:rPr>
+        <w:t>.</w:t>
+      </w:r>
+      <w:r>
+        <w:rPr>
+          <w:b/>
+          <w:sz w:val="28"/>
+          <w:szCs w:val="28"/>
+        </w:rPr>
+        <w:t xml:space="preserve">Zone plan </w:t>
+      </w:r>
+      <w:r>
+        <w:rPr>
+          <w:b/>
+          <w:sz w:val="28"/>
+          <w:szCs w:val="28"/>
+        </w:rPr>
+        <w:t>-----</w:t>
+      </w:r>
+      <w:r>
+        <w:rPr>
+          <w:b/>
+          <w:sz w:val="28"/>
+          <w:szCs w:val="28"/>
+        </w:rPr>
+        <w:t>3.</w:t>
+      </w:r>
+      <w:r>
+        <w:rPr>
+          <w:b/>
+          <w:sz w:val="28"/>
+          <w:szCs w:val="28"/>
+        </w:rPr>
+        <w:t xml:space="preserve">others issue </w:t>
+      </w:r>
+      <w:r>
+        <w:rPr>
+          <w:b/>
+          <w:sz w:val="28"/>
+          <w:szCs w:val="28"/>
+        </w:rPr>
+        <w:t>related</w:t>
+      </w:r>
+      <w:r>
+        <w:rPr>
+          <w:b/>
+          <w:sz w:val="32"/>
+          <w:szCs w:val="32"/>
+        </w:rPr>
+        <w:t>)</w:t>
+      </w:r>
+    </w:p>
+    <w:p>
+      <w:pPr>
+        <w:rPr>
+          <w:b/>
+          <w:sz w:val="32"/>
+          <w:szCs w:val="32"/>
+        </w:rPr>
+      </w:pPr>
       <w:bookmarkStart w:id="0" w:name="_GoBack"/>
       <w:bookmarkEnd w:id="0"/>
     </w:p>
     <w:p>
       <w:pPr>
-        <w:rPr>
-          <w:b/>
-          <w:sz w:val="32"/>
-          <w:szCs w:val="32"/>
+        <w:pStyle w:val="Heading1"/>
+        <w:rPr>
+          <w:b/>
+          <w:color w:val="auto"/>
         </w:rPr>
       </w:pPr>
       <w:r>
         <w:rPr>
           <w:b/>
-          <w:sz w:val="32"/>
-          <w:szCs w:val="32"/>
-        </w:rPr>
-        <w:t xml:space="preserve">--Database </w:t>
-      </w:r>
-      <w:r>
-        <w:rPr>
-          <w:b/>
-          <w:sz w:val="32"/>
-          <w:szCs w:val="32"/>
-        </w:rPr>
-        <w:t>management (</w:t>
-      </w:r>
-      <w:r>
-        <w:rPr>
-          <w:b/>
-          <w:sz w:val="32"/>
-          <w:szCs w:val="32"/>
-        </w:rPr>
-        <w:t>such a</w:t>
-      </w:r>
-      <w:r>
-        <w:rPr>
-          <w:b/>
-          <w:sz w:val="32"/>
-          <w:szCs w:val="32"/>
-        </w:rPr>
-        <w:t>s-------</w:t>
-      </w:r>
-      <w:r>
-        <w:rPr>
-          <w:b/>
-          <w:sz w:val="28"/>
-          <w:szCs w:val="28"/>
-        </w:rPr>
-        <w:t>1.Customer information</w:t>
-      </w:r>
-      <w:r>
-        <w:rPr>
-          <w:b/>
-          <w:sz w:val="28"/>
-          <w:szCs w:val="28"/>
-        </w:rPr>
-        <w:t>----</w:t>
-      </w:r>
-      <w:r>
-        <w:rPr>
-          <w:b/>
-          <w:sz w:val="28"/>
-          <w:szCs w:val="28"/>
-        </w:rPr>
-        <w:t xml:space="preserve"> 2</w:t>
-      </w:r>
-      <w:r>
-        <w:rPr>
-          <w:b/>
-          <w:sz w:val="28"/>
-          <w:szCs w:val="28"/>
-        </w:rPr>
-        <w:t>.</w:t>
-      </w:r>
-      <w:r>
-        <w:rPr>
-          <w:b/>
-          <w:sz w:val="28"/>
-          <w:szCs w:val="28"/>
-        </w:rPr>
-        <w:t xml:space="preserve">Zone plan </w:t>
-      </w:r>
-      <w:r>
-        <w:rPr>
-          <w:b/>
-          <w:sz w:val="28"/>
-          <w:szCs w:val="28"/>
-        </w:rPr>
-        <w:t>-----</w:t>
-      </w:r>
-      <w:r>
-        <w:rPr>
-          <w:b/>
-          <w:sz w:val="28"/>
-          <w:szCs w:val="28"/>
-        </w:rPr>
-        <w:t>3.</w:t>
-      </w:r>
-      <w:r>
-        <w:rPr>
-          <w:b/>
-          <w:sz w:val="28"/>
-          <w:szCs w:val="28"/>
-        </w:rPr>
-        <w:t xml:space="preserve">others issue </w:t>
-      </w:r>
-      <w:r>
-        <w:rPr>
-          <w:b/>
-          <w:sz w:val="28"/>
-          <w:szCs w:val="28"/>
-        </w:rPr>
-        <w:t>related</w:t>
-      </w:r>
-      <w:r>
-        <w:rPr>
-          <w:b/>
-          <w:sz w:val="32"/>
-          <w:szCs w:val="32"/>
-        </w:rPr>
-        <w:t>)</w:t>
-      </w:r>
-    </w:p>
-    <w:p>
-      <w:pPr>
-        <w:rPr>
-          <w:b/>
-          <w:sz w:val="32"/>
-          <w:szCs w:val="32"/>
-        </w:rPr>
-      </w:pPr>
-      <w:r>
-        <w:rPr>
-          <w:b/>
-          <w:sz w:val="32"/>
-          <w:szCs w:val="32"/>
-        </w:rPr>
-        <w:t>.</w:t>
-      </w:r>
-    </w:p>
-    <w:p>
-      <w:pPr>
-        <w:pStyle w:val="Heading1"/>
-        <w:rPr>
-          <w:b/>
           <w:color w:val="auto"/>
         </w:rPr>
-      </w:pPr>
-      <w:r>
-        <w:rPr>
-          <w:b/>
-          <w:color w:val="auto"/>
-        </w:rPr>
-        <w:t xml:space="preserve">-- </w:t>
-      </w:r>
-      <w:r>
-        <w:rPr>
-          <w:b/>
-          <w:color w:val="auto"/>
-        </w:rPr>
-        <w:t>Risk identification and management</w:t>
+        <w:t>-- Risk identification and management</w:t>
       </w:r>
     </w:p>
     <w:p>

</xml_diff>